<commit_message>
Added text to html tips
</commit_message>
<xml_diff>
--- a/HTML Tips.docx
+++ b/HTML Tips.docx
@@ -1,6 +1,6 @@
 
 <file path=word/document.xml><?xml version="1.0" encoding="utf-8"?>
-<w:document xmlns:wpc="http://schemas.microsoft.com/office/word/2010/wordprocessingCanvas" xmlns:cx="http://schemas.microsoft.com/office/drawing/2014/chartex" xmlns:cx1="http://schemas.microsoft.com/office/drawing/2015/9/8/chartex" xmlns:cx2="http://schemas.microsoft.com/office/drawing/2015/10/21/chartex" xmlns:cx3="http://schemas.microsoft.com/office/drawing/2016/5/9/chartex" xmlns:cx4="http://schemas.microsoft.com/office/drawing/2016/5/10/chartex" xmlns:cx5="http://schemas.microsoft.com/office/drawing/2016/5/11/chartex" xmlns:mc="http://schemas.openxmlformats.org/markup-compatibility/2006" xmlns:o="urn:schemas-microsoft-com:office:office" xmlns:r="http://schemas.openxmlformats.org/officeDocument/2006/relationships" xmlns:m="http://schemas.openxmlformats.org/officeDocument/2006/math" xmlns:v="urn:schemas-microsoft-com:vml" xmlns:wp14="http://schemas.microsoft.com/office/word/2010/wordprocessingDrawing" xmlns:wp="http://schemas.openxmlformats.org/drawingml/2006/wordprocessingDrawing" xmlns:w10="urn:schemas-microsoft-com:office:word" xmlns:w="http://schemas.openxmlformats.org/wordprocessingml/2006/main" xmlns:w14="http://schemas.microsoft.com/office/word/2010/wordml" xmlns:w15="http://schemas.microsoft.com/office/word/2012/wordml" xmlns:w16se="http://schemas.microsoft.com/office/word/2015/wordml/symex" xmlns:wpg="http://schemas.microsoft.com/office/word/2010/wordprocessingGroup" xmlns:wpi="http://schemas.microsoft.com/office/word/2010/wordprocessingInk" xmlns:wne="http://schemas.microsoft.com/office/word/2006/wordml" xmlns:wps="http://schemas.microsoft.com/office/word/2010/wordprocessingShape" mc:Ignorable="w14 w15 w16se wp14">
+<w:document xmlns:wpc="http://schemas.microsoft.com/office/word/2010/wordprocessingCanvas" xmlns:cx="http://schemas.microsoft.com/office/drawing/2014/chartex" xmlns:cx1="http://schemas.microsoft.com/office/drawing/2015/9/8/chartex" xmlns:cx2="http://schemas.microsoft.com/office/drawing/2015/10/21/chartex" xmlns:cx3="http://schemas.microsoft.com/office/drawing/2016/5/9/chartex" xmlns:cx4="http://schemas.microsoft.com/office/drawing/2016/5/10/chartex" xmlns:cx5="http://schemas.microsoft.com/office/drawing/2016/5/11/chartex" xmlns:cx6="http://schemas.microsoft.com/office/drawing/2016/5/12/chartex" xmlns:cx7="http://schemas.microsoft.com/office/drawing/2016/5/13/chartex" xmlns:cx8="http://schemas.microsoft.com/office/drawing/2016/5/14/chartex" xmlns:mc="http://schemas.openxmlformats.org/markup-compatibility/2006" xmlns:aink="http://schemas.microsoft.com/office/drawing/2016/ink" xmlns:am3d="http://schemas.microsoft.com/office/drawing/2017/model3d" xmlns:o="urn:schemas-microsoft-com:office:office" xmlns:r="http://schemas.openxmlformats.org/officeDocument/2006/relationships" xmlns:m="http://schemas.openxmlformats.org/officeDocument/2006/math" xmlns:v="urn:schemas-microsoft-com:vml" xmlns:wp14="http://schemas.microsoft.com/office/word/2010/wordprocessingDrawing" xmlns:wp="http://schemas.openxmlformats.org/drawingml/2006/wordprocessingDrawing" xmlns:w10="urn:schemas-microsoft-com:office:word" xmlns:w="http://schemas.openxmlformats.org/wordprocessingml/2006/main" xmlns:w14="http://schemas.microsoft.com/office/word/2010/wordml" xmlns:w15="http://schemas.microsoft.com/office/word/2012/wordml" xmlns:w16cid="http://schemas.microsoft.com/office/word/2016/wordml/cid" xmlns:w16se="http://schemas.microsoft.com/office/word/2015/wordml/symex" xmlns:wpg="http://schemas.microsoft.com/office/word/2010/wordprocessingGroup" xmlns:wpi="http://schemas.microsoft.com/office/word/2010/wordprocessingInk" xmlns:wne="http://schemas.microsoft.com/office/word/2006/wordml" xmlns:wps="http://schemas.microsoft.com/office/word/2010/wordprocessingShape" mc:Ignorable="w14 w15 w16se w16cid wp14">
   <w:body>
     <w:p>
       <w:pPr>
@@ -147,23 +147,7 @@
       </w:r>
       <w:r>
         <w:tab/>
-        <w:t>&lt;</w:t>
-      </w:r>
-      <w:proofErr w:type="spellStart"/>
-      <w:r>
-        <w:t>i</w:t>
-      </w:r>
-      <w:proofErr w:type="spellEnd"/>
-      <w:r>
-        <w:t>&gt; &lt;/</w:t>
-      </w:r>
-      <w:proofErr w:type="spellStart"/>
-      <w:r>
-        <w:t>i</w:t>
-      </w:r>
-      <w:proofErr w:type="spellEnd"/>
-      <w:r>
-        <w:t>&gt; Italics but not emphasized</w:t>
+        <w:t>&lt;i&gt; &lt;/i&gt; Italics but not emphasized</w:t>
       </w:r>
     </w:p>
     <w:p/>
@@ -220,97 +204,122 @@
       <w:r>
         <w:t xml:space="preserve">&gt; tag to break the lines up but keep them grouped together. </w:t>
       </w:r>
+      <w:r>
+        <w:t xml:space="preserve">The interesting thing about line breaks is that they don’t cause the space paragraphs </w:t>
+      </w:r>
+      <w:proofErr w:type="gramStart"/>
+      <w:r>
+        <w:t>do</w:t>
+      </w:r>
+      <w:proofErr w:type="gramEnd"/>
+      <w:r>
+        <w:t>. They just do an immediate line return to the next line.</w:t>
+      </w:r>
+      <w:bookmarkStart w:id="0" w:name="_GoBack"/>
+      <w:bookmarkEnd w:id="0"/>
+    </w:p>
+    <w:p>
+      <w:r>
+        <w:t xml:space="preserve">&lt;pre&gt; is used to display code or whatever you want “As is” </w:t>
+      </w:r>
+      <w:r>
+        <w:t>&lt;/pre&gt;</w:t>
+      </w:r>
+    </w:p>
+    <w:p>
+      <w:r>
+        <w:t>&amp;</w:t>
+      </w:r>
+      <w:proofErr w:type="spellStart"/>
+      <w:proofErr w:type="gramStart"/>
+      <w:r>
+        <w:t>nbsp</w:t>
+      </w:r>
+      <w:proofErr w:type="spellEnd"/>
+      <w:r>
+        <w:t xml:space="preserve">;   </w:t>
+      </w:r>
+      <w:proofErr w:type="gramEnd"/>
+      <w:r>
+        <w:t xml:space="preserve"> means a </w:t>
+      </w:r>
+      <w:proofErr w:type="spellStart"/>
+      <w:r>
+        <w:t>non breaking</w:t>
+      </w:r>
+      <w:proofErr w:type="spellEnd"/>
+      <w:r>
+        <w:t xml:space="preserve"> spaces. Adds some white space between words. I should use it as a space </w:t>
+      </w:r>
+      <w:proofErr w:type="spellStart"/>
+      <w:r>
+        <w:t>inbetween</w:t>
+      </w:r>
+      <w:proofErr w:type="spellEnd"/>
+      <w:r>
+        <w:t xml:space="preserve"> words so that the when the page breaks they break together and both move to the next line.</w:t>
+      </w:r>
+      <w:r>
+        <w:t xml:space="preserve"> For instance, </w:t>
+      </w:r>
+      <w:proofErr w:type="spellStart"/>
+      <w:r>
+        <w:t>Dr</w:t>
+      </w:r>
+      <w:proofErr w:type="spellEnd"/>
+      <w:r>
+        <w:t xml:space="preserve"> Doom, if I didn’t want the webpage to split at </w:t>
+      </w:r>
+      <w:proofErr w:type="spellStart"/>
+      <w:r>
+        <w:t>Dr</w:t>
+      </w:r>
+      <w:proofErr w:type="spellEnd"/>
+      <w:r>
+        <w:t xml:space="preserve"> and then have Doom on the next line, I can have </w:t>
+      </w:r>
+      <w:proofErr w:type="spellStart"/>
+      <w:r>
+        <w:t>Dr</w:t>
+      </w:r>
+      <w:proofErr w:type="spellEnd"/>
+      <w:r>
+        <w:t xml:space="preserve"> skip to next line with Doom or Doom stay on the same line as </w:t>
+      </w:r>
+      <w:proofErr w:type="spellStart"/>
+      <w:r>
+        <w:t>Dr</w:t>
+      </w:r>
+      <w:proofErr w:type="spellEnd"/>
+      <w:r>
+        <w:t xml:space="preserve"> with a nonbreaking space. The space between them will NOT break. </w:t>
+      </w:r>
     </w:p>
     <w:p/>
     <w:p>
       <w:r>
-        <w:t>&amp;</w:t>
+        <w:lastRenderedPageBreak/>
+        <w:t>&lt;</w:t>
       </w:r>
       <w:proofErr w:type="spellStart"/>
       <w:r>
-        <w:t>nbsp</w:t>
+        <w:t>img</w:t>
       </w:r>
       <w:proofErr w:type="spellEnd"/>
       <w:r>
-        <w:t xml:space="preserve">;    means a </w:t>
+        <w:t xml:space="preserve"> </w:t>
       </w:r>
       <w:proofErr w:type="spellStart"/>
       <w:r>
-        <w:t>non breaking</w:t>
+        <w:t>src</w:t>
       </w:r>
       <w:proofErr w:type="spellEnd"/>
       <w:r>
-        <w:t xml:space="preserve"> spaces. Adds some white space between words. I should use it as a space </w:t>
-      </w:r>
-      <w:proofErr w:type="spellStart"/>
-      <w:r>
-        <w:t>inbetween</w:t>
-      </w:r>
-      <w:proofErr w:type="spellEnd"/>
-      <w:r>
-        <w:t xml:space="preserve"> words so that the when the page breaks they break together and both move to the next line.</w:t>
-      </w:r>
-      <w:r>
-        <w:t xml:space="preserve"> For instance, </w:t>
-      </w:r>
-      <w:proofErr w:type="spellStart"/>
-      <w:r>
-        <w:t>Dr</w:t>
-      </w:r>
-      <w:proofErr w:type="spellEnd"/>
-      <w:r>
-        <w:t xml:space="preserve"> Doom, if I didn’t want the webpage to split at </w:t>
-      </w:r>
-      <w:proofErr w:type="spellStart"/>
-      <w:r>
-        <w:t>Dr</w:t>
-      </w:r>
-      <w:proofErr w:type="spellEnd"/>
-      <w:r>
-        <w:t xml:space="preserve"> and then have Doom on the next line, I can have </w:t>
-      </w:r>
-      <w:proofErr w:type="spellStart"/>
-      <w:r>
-        <w:t>Dr</w:t>
-      </w:r>
-      <w:proofErr w:type="spellEnd"/>
-      <w:r>
-        <w:t xml:space="preserve"> skip to next line with Doom or Doom stay on the same line as </w:t>
-      </w:r>
-      <w:proofErr w:type="spellStart"/>
-      <w:r>
-        <w:t>Dr</w:t>
-      </w:r>
-      <w:proofErr w:type="spellEnd"/>
-      <w:r>
-        <w:t xml:space="preserve"> with a nonbreaking space. The space between them will NOT break. </w:t>
-      </w:r>
-    </w:p>
-    <w:p/>
-    <w:p>
-      <w:r>
-        <w:t>&lt;</w:t>
-      </w:r>
-      <w:proofErr w:type="spellStart"/>
-      <w:r>
-        <w:t>img</w:t>
-      </w:r>
-      <w:proofErr w:type="spellEnd"/>
-      <w:r>
-        <w:t xml:space="preserve"> </w:t>
-      </w:r>
-      <w:proofErr w:type="spellStart"/>
-      <w:r>
-        <w:t>src</w:t>
-      </w:r>
-      <w:proofErr w:type="spellEnd"/>
-      <w:r>
         <w:t xml:space="preserve">=”_images/lowcountry.jpg” width=”300” height=”300” alt=”Lowcountry South Carolina”&gt; </w:t>
       </w:r>
     </w:p>
     <w:p>
       <w:r>
-        <w:lastRenderedPageBreak/>
         <w:t>The forward slash was needed at the end ^ but that changed in HTML 5. Not needed anymore.</w:t>
       </w:r>
     </w:p>
@@ -534,6 +543,7 @@
     <w:p/>
     <w:p>
       <w:r>
+        <w:lastRenderedPageBreak/>
         <w:t xml:space="preserve">The best way to think of Articles is </w:t>
       </w:r>
       <w:proofErr w:type="spellStart"/>
@@ -1013,7 +1023,6 @@
         </w:rPr>
       </w:pPr>
       <w:r>
-        <w:lastRenderedPageBreak/>
         <w:br/>
       </w:r>
       <w:r>
@@ -1342,6 +1351,7 @@
     </w:p>
     <w:p>
       <w:r>
+        <w:lastRenderedPageBreak/>
         <w:tab/>
         <w:t>&lt;</w:t>
       </w:r>
@@ -1582,7 +1592,6 @@
           <w:szCs w:val="34"/>
           <w:u w:val="single"/>
         </w:rPr>
-        <w:lastRenderedPageBreak/>
         <w:t>CSS</w:t>
       </w:r>
     </w:p>
@@ -1686,6 +1695,7 @@
         <w:rPr>
           <w:noProof/>
         </w:rPr>
+        <w:lastRenderedPageBreak/>
         <w:drawing>
           <wp:inline distT="0" distB="0" distL="0" distR="0" wp14:anchorId="37096EB8" wp14:editId="5C338413">
             <wp:extent cx="5943600" cy="2379345"/>
@@ -1728,7 +1738,6 @@
         <w:rPr>
           <w:noProof/>
         </w:rPr>
-        <w:lastRenderedPageBreak/>
         <w:drawing>
           <wp:inline distT="0" distB="0" distL="0" distR="0" wp14:anchorId="08A17D02" wp14:editId="38FCAB52">
             <wp:extent cx="2934586" cy="1800025"/>
@@ -1976,6 +1985,7 @@
         <w:rPr>
           <w:noProof/>
         </w:rPr>
+        <w:lastRenderedPageBreak/>
         <w:drawing>
           <wp:inline distT="0" distB="0" distL="0" distR="0" wp14:anchorId="1872754D" wp14:editId="1E401DF3">
             <wp:extent cx="5943600" cy="2760980"/>
@@ -2064,7 +2074,6 @@
         <w:rPr>
           <w:noProof/>
         </w:rPr>
-        <w:lastRenderedPageBreak/>
         <w:drawing>
           <wp:inline distT="0" distB="0" distL="0" distR="0" wp14:anchorId="780F7DC4" wp14:editId="1A7DFE26">
             <wp:extent cx="5238095" cy="1828571"/>
@@ -2115,8 +2124,6 @@
       <w:r>
         <w:t xml:space="preserve"> be manipulated or I want the space. Use the pre tag. </w:t>
       </w:r>
-      <w:bookmarkStart w:id="0" w:name="_GoBack"/>
-      <w:bookmarkEnd w:id="0"/>
     </w:p>
     <w:p/>
     <w:p/>
@@ -3150,6 +3157,7 @@
                 <w:sz w:val="19"/>
                 <w:szCs w:val="19"/>
               </w:rPr>
+              <w:lastRenderedPageBreak/>
               <w:t>&amp;dollar;</w:t>
             </w:r>
           </w:p>
@@ -5189,7 +5197,6 @@
                 <w:sz w:val="19"/>
                 <w:szCs w:val="19"/>
               </w:rPr>
-              <w:lastRenderedPageBreak/>
               <w:t>&amp;plus;</w:t>
             </w:r>
           </w:p>
@@ -6852,6 +6859,7 @@
                 <w:sz w:val="19"/>
                 <w:szCs w:val="19"/>
               </w:rPr>
+              <w:lastRenderedPageBreak/>
               <w:t>&amp;semi;</w:t>
             </w:r>
           </w:p>
@@ -8871,7 +8879,6 @@
                 <w:sz w:val="19"/>
                 <w:szCs w:val="19"/>
               </w:rPr>
-              <w:lastRenderedPageBreak/>
               <w:t>&amp;</w:t>
             </w:r>
             <w:proofErr w:type="spellStart"/>
@@ -10614,6 +10621,7 @@
                 <w:sz w:val="19"/>
                 <w:szCs w:val="19"/>
               </w:rPr>
+              <w:lastRenderedPageBreak/>
               <w:t>&amp;</w:t>
             </w:r>
             <w:proofErr w:type="spellStart"/>
@@ -11462,6 +11470,57 @@
           <w:t>https://en.wikipedia.org/wiki/List_of_XML_and_HTML_character_entity_references</w:t>
         </w:r>
       </w:hyperlink>
+    </w:p>
+    <w:p/>
+    <w:p>
+      <w:r>
+        <w:t xml:space="preserve">Headings – </w:t>
+      </w:r>
+    </w:p>
+    <w:p>
+      <w:r>
+        <w:t xml:space="preserve">Use Headers </w:t>
+      </w:r>
+      <w:proofErr w:type="gramStart"/>
+      <w:r>
+        <w:t>more or less like</w:t>
+      </w:r>
+      <w:proofErr w:type="gramEnd"/>
+      <w:r>
+        <w:t xml:space="preserve"> a table of contents or document outline. There are extensions for this for </w:t>
+      </w:r>
+      <w:proofErr w:type="gramStart"/>
+      <w:r>
+        <w:t>brackets :</w:t>
+      </w:r>
+      <w:proofErr w:type="gramEnd"/>
+      <w:r>
+        <w:t xml:space="preserve"> Document Outline. This also helps you have a strategy for how to use headings. </w:t>
+      </w:r>
+    </w:p>
+    <w:p>
+      <w:r>
+        <w:t xml:space="preserve">You don’t have to only have 1 H1, you just </w:t>
+      </w:r>
+      <w:proofErr w:type="gramStart"/>
+      <w:r>
+        <w:t>have to</w:t>
+      </w:r>
+      <w:proofErr w:type="gramEnd"/>
+      <w:r>
+        <w:t xml:space="preserve"> use them logically. </w:t>
+      </w:r>
+    </w:p>
+    <w:p>
+      <w:r>
+        <w:t xml:space="preserve">Never skip a series of headings. Go h1, h2, h3. NOT h1, h2, h4. </w:t>
+      </w:r>
+    </w:p>
+    <w:p/>
+    <w:p>
+      <w:r>
+        <w:t>Paragraphs-</w:t>
+      </w:r>
     </w:p>
     <w:p/>
     <w:sectPr>
@@ -11476,7 +11535,7 @@
 </file>
 
 <file path=word/endnotes.xml><?xml version="1.0" encoding="utf-8"?>
-<w:endnotes xmlns:wpc="http://schemas.microsoft.com/office/word/2010/wordprocessingCanvas" xmlns:cx="http://schemas.microsoft.com/office/drawing/2014/chartex" xmlns:cx1="http://schemas.microsoft.com/office/drawing/2015/9/8/chartex" xmlns:cx2="http://schemas.microsoft.com/office/drawing/2015/10/21/chartex" xmlns:cx3="http://schemas.microsoft.com/office/drawing/2016/5/9/chartex" xmlns:cx4="http://schemas.microsoft.com/office/drawing/2016/5/10/chartex" xmlns:cx5="http://schemas.microsoft.com/office/drawing/2016/5/11/chartex" xmlns:mc="http://schemas.openxmlformats.org/markup-compatibility/2006" xmlns:o="urn:schemas-microsoft-com:office:office" xmlns:r="http://schemas.openxmlformats.org/officeDocument/2006/relationships" xmlns:m="http://schemas.openxmlformats.org/officeDocument/2006/math" xmlns:v="urn:schemas-microsoft-com:vml" xmlns:wp14="http://schemas.microsoft.com/office/word/2010/wordprocessingDrawing" xmlns:wp="http://schemas.openxmlformats.org/drawingml/2006/wordprocessingDrawing" xmlns:w10="urn:schemas-microsoft-com:office:word" xmlns:w="http://schemas.openxmlformats.org/wordprocessingml/2006/main" xmlns:w14="http://schemas.microsoft.com/office/word/2010/wordml" xmlns:w15="http://schemas.microsoft.com/office/word/2012/wordml" xmlns:w16se="http://schemas.microsoft.com/office/word/2015/wordml/symex" xmlns:wpg="http://schemas.microsoft.com/office/word/2010/wordprocessingGroup" xmlns:wpi="http://schemas.microsoft.com/office/word/2010/wordprocessingInk" xmlns:wne="http://schemas.microsoft.com/office/word/2006/wordml" xmlns:wps="http://schemas.microsoft.com/office/word/2010/wordprocessingShape" mc:Ignorable="w14 w15 w16se wp14">
+<w:endnotes xmlns:wpc="http://schemas.microsoft.com/office/word/2010/wordprocessingCanvas" xmlns:cx="http://schemas.microsoft.com/office/drawing/2014/chartex" xmlns:cx1="http://schemas.microsoft.com/office/drawing/2015/9/8/chartex" xmlns:cx2="http://schemas.microsoft.com/office/drawing/2015/10/21/chartex" xmlns:cx3="http://schemas.microsoft.com/office/drawing/2016/5/9/chartex" xmlns:cx4="http://schemas.microsoft.com/office/drawing/2016/5/10/chartex" xmlns:cx5="http://schemas.microsoft.com/office/drawing/2016/5/11/chartex" xmlns:cx6="http://schemas.microsoft.com/office/drawing/2016/5/12/chartex" xmlns:cx7="http://schemas.microsoft.com/office/drawing/2016/5/13/chartex" xmlns:cx8="http://schemas.microsoft.com/office/drawing/2016/5/14/chartex" xmlns:mc="http://schemas.openxmlformats.org/markup-compatibility/2006" xmlns:aink="http://schemas.microsoft.com/office/drawing/2016/ink" xmlns:am3d="http://schemas.microsoft.com/office/drawing/2017/model3d" xmlns:o="urn:schemas-microsoft-com:office:office" xmlns:r="http://schemas.openxmlformats.org/officeDocument/2006/relationships" xmlns:m="http://schemas.openxmlformats.org/officeDocument/2006/math" xmlns:v="urn:schemas-microsoft-com:vml" xmlns:wp14="http://schemas.microsoft.com/office/word/2010/wordprocessingDrawing" xmlns:wp="http://schemas.openxmlformats.org/drawingml/2006/wordprocessingDrawing" xmlns:w10="urn:schemas-microsoft-com:office:word" xmlns:w="http://schemas.openxmlformats.org/wordprocessingml/2006/main" xmlns:w14="http://schemas.microsoft.com/office/word/2010/wordml" xmlns:w15="http://schemas.microsoft.com/office/word/2012/wordml" xmlns:w16cid="http://schemas.microsoft.com/office/word/2016/wordml/cid" xmlns:w16se="http://schemas.microsoft.com/office/word/2015/wordml/symex" xmlns:wpg="http://schemas.microsoft.com/office/word/2010/wordprocessingGroup" xmlns:wpi="http://schemas.microsoft.com/office/word/2010/wordprocessingInk" xmlns:wne="http://schemas.microsoft.com/office/word/2006/wordml" xmlns:wps="http://schemas.microsoft.com/office/word/2010/wordprocessingShape" mc:Ignorable="w14 w15 w16se w16cid wp14">
   <w:endnote w:type="separator" w:id="-1">
     <w:p>
       <w:pPr>
@@ -11501,7 +11560,7 @@
 </file>
 
 <file path=word/footnotes.xml><?xml version="1.0" encoding="utf-8"?>
-<w:footnotes xmlns:wpc="http://schemas.microsoft.com/office/word/2010/wordprocessingCanvas" xmlns:cx="http://schemas.microsoft.com/office/drawing/2014/chartex" xmlns:cx1="http://schemas.microsoft.com/office/drawing/2015/9/8/chartex" xmlns:cx2="http://schemas.microsoft.com/office/drawing/2015/10/21/chartex" xmlns:cx3="http://schemas.microsoft.com/office/drawing/2016/5/9/chartex" xmlns:cx4="http://schemas.microsoft.com/office/drawing/2016/5/10/chartex" xmlns:cx5="http://schemas.microsoft.com/office/drawing/2016/5/11/chartex" xmlns:mc="http://schemas.openxmlformats.org/markup-compatibility/2006" xmlns:o="urn:schemas-microsoft-com:office:office" xmlns:r="http://schemas.openxmlformats.org/officeDocument/2006/relationships" xmlns:m="http://schemas.openxmlformats.org/officeDocument/2006/math" xmlns:v="urn:schemas-microsoft-com:vml" xmlns:wp14="http://schemas.microsoft.com/office/word/2010/wordprocessingDrawing" xmlns:wp="http://schemas.openxmlformats.org/drawingml/2006/wordprocessingDrawing" xmlns:w10="urn:schemas-microsoft-com:office:word" xmlns:w="http://schemas.openxmlformats.org/wordprocessingml/2006/main" xmlns:w14="http://schemas.microsoft.com/office/word/2010/wordml" xmlns:w15="http://schemas.microsoft.com/office/word/2012/wordml" xmlns:w16se="http://schemas.microsoft.com/office/word/2015/wordml/symex" xmlns:wpg="http://schemas.microsoft.com/office/word/2010/wordprocessingGroup" xmlns:wpi="http://schemas.microsoft.com/office/word/2010/wordprocessingInk" xmlns:wne="http://schemas.microsoft.com/office/word/2006/wordml" xmlns:wps="http://schemas.microsoft.com/office/word/2010/wordprocessingShape" mc:Ignorable="w14 w15 w16se wp14">
+<w:footnotes xmlns:wpc="http://schemas.microsoft.com/office/word/2010/wordprocessingCanvas" xmlns:cx="http://schemas.microsoft.com/office/drawing/2014/chartex" xmlns:cx1="http://schemas.microsoft.com/office/drawing/2015/9/8/chartex" xmlns:cx2="http://schemas.microsoft.com/office/drawing/2015/10/21/chartex" xmlns:cx3="http://schemas.microsoft.com/office/drawing/2016/5/9/chartex" xmlns:cx4="http://schemas.microsoft.com/office/drawing/2016/5/10/chartex" xmlns:cx5="http://schemas.microsoft.com/office/drawing/2016/5/11/chartex" xmlns:cx6="http://schemas.microsoft.com/office/drawing/2016/5/12/chartex" xmlns:cx7="http://schemas.microsoft.com/office/drawing/2016/5/13/chartex" xmlns:cx8="http://schemas.microsoft.com/office/drawing/2016/5/14/chartex" xmlns:mc="http://schemas.openxmlformats.org/markup-compatibility/2006" xmlns:aink="http://schemas.microsoft.com/office/drawing/2016/ink" xmlns:am3d="http://schemas.microsoft.com/office/drawing/2017/model3d" xmlns:o="urn:schemas-microsoft-com:office:office" xmlns:r="http://schemas.openxmlformats.org/officeDocument/2006/relationships" xmlns:m="http://schemas.openxmlformats.org/officeDocument/2006/math" xmlns:v="urn:schemas-microsoft-com:vml" xmlns:wp14="http://schemas.microsoft.com/office/word/2010/wordprocessingDrawing" xmlns:wp="http://schemas.openxmlformats.org/drawingml/2006/wordprocessingDrawing" xmlns:w10="urn:schemas-microsoft-com:office:word" xmlns:w="http://schemas.openxmlformats.org/wordprocessingml/2006/main" xmlns:w14="http://schemas.microsoft.com/office/word/2010/wordml" xmlns:w15="http://schemas.microsoft.com/office/word/2012/wordml" xmlns:w16cid="http://schemas.microsoft.com/office/word/2016/wordml/cid" xmlns:w16se="http://schemas.microsoft.com/office/word/2015/wordml/symex" xmlns:wpg="http://schemas.microsoft.com/office/word/2010/wordprocessingGroup" xmlns:wpi="http://schemas.microsoft.com/office/word/2010/wordprocessingInk" xmlns:wne="http://schemas.microsoft.com/office/word/2006/wordml" xmlns:wps="http://schemas.microsoft.com/office/word/2010/wordprocessingShape" mc:Ignorable="w14 w15 w16se w16cid wp14">
   <w:footnote w:type="separator" w:id="-1">
     <w:p>
       <w:pPr>
@@ -11526,7 +11585,7 @@
 </file>
 
 <file path=word/header1.xml><?xml version="1.0" encoding="utf-8"?>
-<w:hdr xmlns:wpc="http://schemas.microsoft.com/office/word/2010/wordprocessingCanvas" xmlns:cx="http://schemas.microsoft.com/office/drawing/2014/chartex" xmlns:cx1="http://schemas.microsoft.com/office/drawing/2015/9/8/chartex" xmlns:cx2="http://schemas.microsoft.com/office/drawing/2015/10/21/chartex" xmlns:cx3="http://schemas.microsoft.com/office/drawing/2016/5/9/chartex" xmlns:cx4="http://schemas.microsoft.com/office/drawing/2016/5/10/chartex" xmlns:cx5="http://schemas.microsoft.com/office/drawing/2016/5/11/chartex" xmlns:mc="http://schemas.openxmlformats.org/markup-compatibility/2006" xmlns:o="urn:schemas-microsoft-com:office:office" xmlns:r="http://schemas.openxmlformats.org/officeDocument/2006/relationships" xmlns:m="http://schemas.openxmlformats.org/officeDocument/2006/math" xmlns:v="urn:schemas-microsoft-com:vml" xmlns:wp14="http://schemas.microsoft.com/office/word/2010/wordprocessingDrawing" xmlns:wp="http://schemas.openxmlformats.org/drawingml/2006/wordprocessingDrawing" xmlns:w10="urn:schemas-microsoft-com:office:word" xmlns:w="http://schemas.openxmlformats.org/wordprocessingml/2006/main" xmlns:w14="http://schemas.microsoft.com/office/word/2010/wordml" xmlns:w15="http://schemas.microsoft.com/office/word/2012/wordml" xmlns:w16se="http://schemas.microsoft.com/office/word/2015/wordml/symex" xmlns:wpg="http://schemas.microsoft.com/office/word/2010/wordprocessingGroup" xmlns:wpi="http://schemas.microsoft.com/office/word/2010/wordprocessingInk" xmlns:wne="http://schemas.microsoft.com/office/word/2006/wordml" xmlns:wps="http://schemas.microsoft.com/office/word/2010/wordprocessingShape" mc:Ignorable="w14 w15 w16se wp14">
+<w:hdr xmlns:wpc="http://schemas.microsoft.com/office/word/2010/wordprocessingCanvas" xmlns:cx="http://schemas.microsoft.com/office/drawing/2014/chartex" xmlns:cx1="http://schemas.microsoft.com/office/drawing/2015/9/8/chartex" xmlns:cx2="http://schemas.microsoft.com/office/drawing/2015/10/21/chartex" xmlns:cx3="http://schemas.microsoft.com/office/drawing/2016/5/9/chartex" xmlns:cx4="http://schemas.microsoft.com/office/drawing/2016/5/10/chartex" xmlns:cx5="http://schemas.microsoft.com/office/drawing/2016/5/11/chartex" xmlns:cx6="http://schemas.microsoft.com/office/drawing/2016/5/12/chartex" xmlns:cx7="http://schemas.microsoft.com/office/drawing/2016/5/13/chartex" xmlns:cx8="http://schemas.microsoft.com/office/drawing/2016/5/14/chartex" xmlns:mc="http://schemas.openxmlformats.org/markup-compatibility/2006" xmlns:aink="http://schemas.microsoft.com/office/drawing/2016/ink" xmlns:am3d="http://schemas.microsoft.com/office/drawing/2017/model3d" xmlns:o="urn:schemas-microsoft-com:office:office" xmlns:r="http://schemas.openxmlformats.org/officeDocument/2006/relationships" xmlns:m="http://schemas.openxmlformats.org/officeDocument/2006/math" xmlns:v="urn:schemas-microsoft-com:vml" xmlns:wp14="http://schemas.microsoft.com/office/word/2010/wordprocessingDrawing" xmlns:wp="http://schemas.openxmlformats.org/drawingml/2006/wordprocessingDrawing" xmlns:w10="urn:schemas-microsoft-com:office:word" xmlns:w="http://schemas.openxmlformats.org/wordprocessingml/2006/main" xmlns:w14="http://schemas.microsoft.com/office/word/2010/wordml" xmlns:w15="http://schemas.microsoft.com/office/word/2012/wordml" xmlns:w16cid="http://schemas.microsoft.com/office/word/2016/wordml/cid" xmlns:w16se="http://schemas.microsoft.com/office/word/2015/wordml/symex" xmlns:wpg="http://schemas.microsoft.com/office/word/2010/wordprocessingGroup" xmlns:wpi="http://schemas.microsoft.com/office/word/2010/wordprocessingInk" xmlns:wne="http://schemas.microsoft.com/office/word/2006/wordml" xmlns:wps="http://schemas.microsoft.com/office/word/2010/wordprocessingShape" mc:Ignorable="w14 w15 w16se w16cid wp14">
   <w:p>
     <w:pPr>
       <w:pStyle w:val="Header"/>
@@ -11551,14 +11610,19 @@
     </w:r>
     <w:r>
       <w:tab/>
-      <w:t>7/28/2017</w:t>
+    </w:r>
+    <w:r>
+      <w:t>9/13</w:t>
+    </w:r>
+    <w:r>
+      <w:t>/2017</w:t>
     </w:r>
   </w:p>
 </w:hdr>
 </file>
 
 <file path=word/numbering.xml><?xml version="1.0" encoding="utf-8"?>
-<w:numbering xmlns:wpc="http://schemas.microsoft.com/office/word/2010/wordprocessingCanvas" xmlns:cx="http://schemas.microsoft.com/office/drawing/2014/chartex" xmlns:cx1="http://schemas.microsoft.com/office/drawing/2015/9/8/chartex" xmlns:cx2="http://schemas.microsoft.com/office/drawing/2015/10/21/chartex" xmlns:cx3="http://schemas.microsoft.com/office/drawing/2016/5/9/chartex" xmlns:cx4="http://schemas.microsoft.com/office/drawing/2016/5/10/chartex" xmlns:cx5="http://schemas.microsoft.com/office/drawing/2016/5/11/chartex" xmlns:mc="http://schemas.openxmlformats.org/markup-compatibility/2006" xmlns:o="urn:schemas-microsoft-com:office:office" xmlns:r="http://schemas.openxmlformats.org/officeDocument/2006/relationships" xmlns:m="http://schemas.openxmlformats.org/officeDocument/2006/math" xmlns:v="urn:schemas-microsoft-com:vml" xmlns:wp14="http://schemas.microsoft.com/office/word/2010/wordprocessingDrawing" xmlns:wp="http://schemas.openxmlformats.org/drawingml/2006/wordprocessingDrawing" xmlns:w10="urn:schemas-microsoft-com:office:word" xmlns:w="http://schemas.openxmlformats.org/wordprocessingml/2006/main" xmlns:w14="http://schemas.microsoft.com/office/word/2010/wordml" xmlns:w15="http://schemas.microsoft.com/office/word/2012/wordml" xmlns:w16se="http://schemas.microsoft.com/office/word/2015/wordml/symex" xmlns:wpg="http://schemas.microsoft.com/office/word/2010/wordprocessingGroup" xmlns:wpi="http://schemas.microsoft.com/office/word/2010/wordprocessingInk" xmlns:wne="http://schemas.microsoft.com/office/word/2006/wordml" xmlns:wps="http://schemas.microsoft.com/office/word/2010/wordprocessingShape" mc:Ignorable="w14 w15 w16se wp14">
+<w:numbering xmlns:wpc="http://schemas.microsoft.com/office/word/2010/wordprocessingCanvas" xmlns:cx="http://schemas.microsoft.com/office/drawing/2014/chartex" xmlns:cx1="http://schemas.microsoft.com/office/drawing/2015/9/8/chartex" xmlns:cx2="http://schemas.microsoft.com/office/drawing/2015/10/21/chartex" xmlns:cx3="http://schemas.microsoft.com/office/drawing/2016/5/9/chartex" xmlns:cx4="http://schemas.microsoft.com/office/drawing/2016/5/10/chartex" xmlns:cx5="http://schemas.microsoft.com/office/drawing/2016/5/11/chartex" xmlns:cx6="http://schemas.microsoft.com/office/drawing/2016/5/12/chartex" xmlns:cx7="http://schemas.microsoft.com/office/drawing/2016/5/13/chartex" xmlns:cx8="http://schemas.microsoft.com/office/drawing/2016/5/14/chartex" xmlns:mc="http://schemas.openxmlformats.org/markup-compatibility/2006" xmlns:aink="http://schemas.microsoft.com/office/drawing/2016/ink" xmlns:am3d="http://schemas.microsoft.com/office/drawing/2017/model3d" xmlns:o="urn:schemas-microsoft-com:office:office" xmlns:r="http://schemas.openxmlformats.org/officeDocument/2006/relationships" xmlns:m="http://schemas.openxmlformats.org/officeDocument/2006/math" xmlns:v="urn:schemas-microsoft-com:vml" xmlns:wp14="http://schemas.microsoft.com/office/word/2010/wordprocessingDrawing" xmlns:wp="http://schemas.openxmlformats.org/drawingml/2006/wordprocessingDrawing" xmlns:w10="urn:schemas-microsoft-com:office:word" xmlns:w="http://schemas.openxmlformats.org/wordprocessingml/2006/main" xmlns:w14="http://schemas.microsoft.com/office/word/2010/wordml" xmlns:w15="http://schemas.microsoft.com/office/word/2012/wordml" xmlns:w16cid="http://schemas.microsoft.com/office/word/2016/wordml/cid" xmlns:w16se="http://schemas.microsoft.com/office/word/2015/wordml/symex" xmlns:wpg="http://schemas.microsoft.com/office/word/2010/wordprocessingGroup" xmlns:wpi="http://schemas.microsoft.com/office/word/2010/wordprocessingInk" xmlns:wne="http://schemas.microsoft.com/office/word/2006/wordml" xmlns:wps="http://schemas.microsoft.com/office/word/2010/wordprocessingShape" mc:Ignorable="w14 w15 w16se w16cid wp14">
   <w:abstractNum w:abstractNumId="0" w15:restartNumberingAfterBreak="0">
     <w:nsid w:val="6CD44E33"/>
     <w:multiLevelType w:val="hybridMultilevel"/>
@@ -11655,7 +11719,7 @@
 </file>
 
 <file path=word/styles.xml><?xml version="1.0" encoding="utf-8"?>
-<w:styles xmlns:mc="http://schemas.openxmlformats.org/markup-compatibility/2006" xmlns:r="http://schemas.openxmlformats.org/officeDocument/2006/relationships" xmlns:w="http://schemas.openxmlformats.org/wordprocessingml/2006/main" xmlns:w14="http://schemas.microsoft.com/office/word/2010/wordml" xmlns:w15="http://schemas.microsoft.com/office/word/2012/wordml" xmlns:w16se="http://schemas.microsoft.com/office/word/2015/wordml/symex" mc:Ignorable="w14 w15 w16se">
+<w:styles xmlns:mc="http://schemas.openxmlformats.org/markup-compatibility/2006" xmlns:r="http://schemas.openxmlformats.org/officeDocument/2006/relationships" xmlns:w="http://schemas.openxmlformats.org/wordprocessingml/2006/main" xmlns:w14="http://schemas.microsoft.com/office/word/2010/wordml" xmlns:w15="http://schemas.microsoft.com/office/word/2012/wordml" xmlns:w16cid="http://schemas.microsoft.com/office/word/2016/wordml/cid" xmlns:w16se="http://schemas.microsoft.com/office/word/2015/wordml/symex" mc:Ignorable="w14 w15 w16se w16cid">
   <w:docDefaults>
     <w:rPrDefault>
       <w:rPr>
@@ -11671,7 +11735,7 @@
       </w:pPr>
     </w:pPrDefault>
   </w:docDefaults>
-  <w:latentStyles w:defLockedState="0" w:defUIPriority="99" w:defSemiHidden="0" w:defUnhideWhenUsed="0" w:defQFormat="0" w:count="374">
+  <w:latentStyles w:defLockedState="0" w:defUIPriority="99" w:defSemiHidden="0" w:defUnhideWhenUsed="0" w:defQFormat="0" w:count="375">
     <w:lsdException w:name="Normal" w:uiPriority="0" w:qFormat="1"/>
     <w:lsdException w:name="heading 1" w:uiPriority="9" w:qFormat="1"/>
     <w:lsdException w:name="heading 2" w:semiHidden="1" w:uiPriority="9" w:unhideWhenUsed="1" w:qFormat="1"/>
@@ -11777,7 +11841,6 @@
     <w:lsdException w:name="HTML Sample" w:semiHidden="1" w:unhideWhenUsed="1"/>
     <w:lsdException w:name="HTML Typewriter" w:semiHidden="1" w:unhideWhenUsed="1"/>
     <w:lsdException w:name="HTML Variable" w:semiHidden="1" w:unhideWhenUsed="1"/>
-    <w:lsdException w:name="Normal Table" w:semiHidden="1" w:unhideWhenUsed="1"/>
     <w:lsdException w:name="annotation subject" w:semiHidden="1" w:unhideWhenUsed="1"/>
     <w:lsdException w:name="No List" w:semiHidden="1" w:unhideWhenUsed="1"/>
     <w:lsdException w:name="Outline List 1" w:semiHidden="1" w:unhideWhenUsed="1"/>
@@ -11824,10 +11887,8 @@
     <w:lsdException w:name="Table Subtle 2" w:semiHidden="1" w:unhideWhenUsed="1"/>
     <w:lsdException w:name="Table Web 1" w:semiHidden="1" w:unhideWhenUsed="1"/>
     <w:lsdException w:name="Table Web 2" w:semiHidden="1" w:unhideWhenUsed="1"/>
-    <w:lsdException w:name="Table Web 3" w:semiHidden="1" w:unhideWhenUsed="1"/>
     <w:lsdException w:name="Balloon Text" w:semiHidden="1" w:unhideWhenUsed="1"/>
     <w:lsdException w:name="Table Grid" w:uiPriority="39"/>
-    <w:lsdException w:name="Table Theme" w:semiHidden="1" w:unhideWhenUsed="1"/>
     <w:lsdException w:name="Placeholder Text" w:semiHidden="1"/>
     <w:lsdException w:name="No Spacing" w:uiPriority="1" w:qFormat="1"/>
     <w:lsdException w:name="Light Shading" w:uiPriority="60"/>
@@ -12046,6 +12107,7 @@
     <w:lsdException w:name="Mention" w:semiHidden="1" w:unhideWhenUsed="1"/>
     <w:lsdException w:name="Smart Hyperlink" w:semiHidden="1" w:unhideWhenUsed="1"/>
     <w:lsdException w:name="Hashtag" w:semiHidden="1" w:unhideWhenUsed="1"/>
+    <w:lsdException w:name="Unresolved Mention" w:semiHidden="1" w:unhideWhenUsed="1"/>
   </w:latentStyles>
   <w:style w:type="paragraph" w:default="1" w:styleId="Normal">
     <w:name w:val="Normal"/>
@@ -12133,8 +12195,8 @@
       <w:u w:val="single"/>
     </w:rPr>
   </w:style>
-  <w:style w:type="character" w:customStyle="1" w:styleId="UnresolvedMention">
-    <w:name w:val="Unresolved Mention"/>
+  <w:style w:type="character" w:customStyle="1" w:styleId="UnresolvedMention1">
+    <w:name w:val="Unresolved Mention1"/>
     <w:basedOn w:val="DefaultParagraphFont"/>
     <w:uiPriority w:val="99"/>
     <w:semiHidden/>
@@ -12459,7 +12521,7 @@
 </file>
 
 <file path=customXml/itemProps1.xml><?xml version="1.0" encoding="utf-8"?>
-<ds:datastoreItem xmlns:ds="http://schemas.openxmlformats.org/officeDocument/2006/customXml" ds:itemID="{32D95F78-F0FE-4E19-9329-C8D0CB0A6033}">
+<ds:datastoreItem xmlns:ds="http://schemas.openxmlformats.org/officeDocument/2006/customXml" ds:itemID="{794424BC-EFD3-40B1-81DA-943EB8DA7788}">
   <ds:schemaRefs>
     <ds:schemaRef ds:uri="http://schemas.openxmlformats.org/officeDocument/2006/bibliography"/>
   </ds:schemaRefs>

</xml_diff>

<commit_message>
Added Pluralsight notes about Anchor Links
</commit_message>
<xml_diff>
--- a/HTML Tips.docx
+++ b/HTML Tips.docx
@@ -215,15 +215,10 @@
       <w:r>
         <w:t>. They just do an immediate line return to the next line.</w:t>
       </w:r>
-      <w:bookmarkStart w:id="0" w:name="_GoBack"/>
-      <w:bookmarkEnd w:id="0"/>
-    </w:p>
-    <w:p>
-      <w:r>
-        <w:t xml:space="preserve">&lt;pre&gt; is used to display code or whatever you want “As is” </w:t>
-      </w:r>
-      <w:r>
-        <w:t>&lt;/pre&gt;</w:t>
+    </w:p>
+    <w:p>
+      <w:r>
+        <w:t>&lt;pre&gt; is used to display code or whatever you want “As is” &lt;/pre&gt;</w:t>
       </w:r>
     </w:p>
     <w:p>
@@ -11519,7 +11514,64 @@
     <w:p/>
     <w:p>
       <w:r>
-        <w:t>Paragraphs-</w:t>
+        <w:t xml:space="preserve">Anchors – </w:t>
+      </w:r>
+    </w:p>
+    <w:p>
+      <w:r>
+        <w:t xml:space="preserve">Anchors act as either source or target for linking </w:t>
+      </w:r>
+    </w:p>
+    <w:p>
+      <w:pPr>
+        <w:pStyle w:val="ListParagraph"/>
+        <w:numPr>
+          <w:ilvl w:val="0"/>
+          <w:numId w:val="2"/>
+        </w:numPr>
+      </w:pPr>
+      <w:r>
+        <w:t>Named anchors are targets</w:t>
+      </w:r>
+    </w:p>
+    <w:p>
+      <w:pPr>
+        <w:pStyle w:val="ListParagraph"/>
+        <w:numPr>
+          <w:ilvl w:val="0"/>
+          <w:numId w:val="2"/>
+        </w:numPr>
+      </w:pPr>
+      <w:r>
+        <w:t xml:space="preserve">Anchors with </w:t>
+      </w:r>
+      <w:proofErr w:type="spellStart"/>
+      <w:r>
+        <w:t>href</w:t>
+      </w:r>
+      <w:proofErr w:type="spellEnd"/>
+      <w:r>
+        <w:t xml:space="preserve"> attribute are sources</w:t>
+      </w:r>
+    </w:p>
+    <w:p>
+      <w:r>
+        <w:t>Absolute link or Relative link</w:t>
+      </w:r>
+    </w:p>
+    <w:p>
+      <w:r>
+        <w:t>Absolute – entire URI</w:t>
+      </w:r>
+      <w:bookmarkStart w:id="0" w:name="_GoBack"/>
+      <w:bookmarkEnd w:id="0"/>
+      <w:r>
+        <w:t xml:space="preserve"> Provided</w:t>
+      </w:r>
+    </w:p>
+    <w:p>
+      <w:r>
+        <w:t>Relative – Relative to the current document. Within my own site</w:t>
       </w:r>
     </w:p>
     <w:p/>
@@ -11624,6 +11676,119 @@
 <file path=word/numbering.xml><?xml version="1.0" encoding="utf-8"?>
 <w:numbering xmlns:wpc="http://schemas.microsoft.com/office/word/2010/wordprocessingCanvas" xmlns:cx="http://schemas.microsoft.com/office/drawing/2014/chartex" xmlns:cx1="http://schemas.microsoft.com/office/drawing/2015/9/8/chartex" xmlns:cx2="http://schemas.microsoft.com/office/drawing/2015/10/21/chartex" xmlns:cx3="http://schemas.microsoft.com/office/drawing/2016/5/9/chartex" xmlns:cx4="http://schemas.microsoft.com/office/drawing/2016/5/10/chartex" xmlns:cx5="http://schemas.microsoft.com/office/drawing/2016/5/11/chartex" xmlns:cx6="http://schemas.microsoft.com/office/drawing/2016/5/12/chartex" xmlns:cx7="http://schemas.microsoft.com/office/drawing/2016/5/13/chartex" xmlns:cx8="http://schemas.microsoft.com/office/drawing/2016/5/14/chartex" xmlns:mc="http://schemas.openxmlformats.org/markup-compatibility/2006" xmlns:aink="http://schemas.microsoft.com/office/drawing/2016/ink" xmlns:am3d="http://schemas.microsoft.com/office/drawing/2017/model3d" xmlns:o="urn:schemas-microsoft-com:office:office" xmlns:r="http://schemas.openxmlformats.org/officeDocument/2006/relationships" xmlns:m="http://schemas.openxmlformats.org/officeDocument/2006/math" xmlns:v="urn:schemas-microsoft-com:vml" xmlns:wp14="http://schemas.microsoft.com/office/word/2010/wordprocessingDrawing" xmlns:wp="http://schemas.openxmlformats.org/drawingml/2006/wordprocessingDrawing" xmlns:w10="urn:schemas-microsoft-com:office:word" xmlns:w="http://schemas.openxmlformats.org/wordprocessingml/2006/main" xmlns:w14="http://schemas.microsoft.com/office/word/2010/wordml" xmlns:w15="http://schemas.microsoft.com/office/word/2012/wordml" xmlns:w16cid="http://schemas.microsoft.com/office/word/2016/wordml/cid" xmlns:w16se="http://schemas.microsoft.com/office/word/2015/wordml/symex" xmlns:wpg="http://schemas.microsoft.com/office/word/2010/wordprocessingGroup" xmlns:wpi="http://schemas.microsoft.com/office/word/2010/wordprocessingInk" xmlns:wne="http://schemas.microsoft.com/office/word/2006/wordml" xmlns:wps="http://schemas.microsoft.com/office/word/2010/wordprocessingShape" mc:Ignorable="w14 w15 w16se w16cid wp14">
   <w:abstractNum w:abstractNumId="0" w15:restartNumberingAfterBreak="0">
+    <w:nsid w:val="38222EBD"/>
+    <w:multiLevelType w:val="hybridMultilevel"/>
+    <w:tmpl w:val="5118992E"/>
+    <w:lvl w:ilvl="0" w:tplc="ADFE90C4">
+      <w:start w:val="2"/>
+      <w:numFmt w:val="bullet"/>
+      <w:lvlText w:val="-"/>
+      <w:lvlJc w:val="left"/>
+      <w:pPr>
+        <w:ind w:left="1080" w:hanging="360"/>
+      </w:pPr>
+      <w:rPr>
+        <w:rFonts w:ascii="Calibri" w:eastAsiaTheme="minorHAnsi" w:hAnsi="Calibri" w:cs="Calibri" w:hint="default"/>
+      </w:rPr>
+    </w:lvl>
+    <w:lvl w:ilvl="1" w:tplc="04090003" w:tentative="1">
+      <w:start w:val="1"/>
+      <w:numFmt w:val="bullet"/>
+      <w:lvlText w:val="o"/>
+      <w:lvlJc w:val="left"/>
+      <w:pPr>
+        <w:ind w:left="1800" w:hanging="360"/>
+      </w:pPr>
+      <w:rPr>
+        <w:rFonts w:ascii="Courier New" w:hAnsi="Courier New" w:cs="Courier New" w:hint="default"/>
+      </w:rPr>
+    </w:lvl>
+    <w:lvl w:ilvl="2" w:tplc="04090005" w:tentative="1">
+      <w:start w:val="1"/>
+      <w:numFmt w:val="bullet"/>
+      <w:lvlText w:val=""/>
+      <w:lvlJc w:val="left"/>
+      <w:pPr>
+        <w:ind w:left="2520" w:hanging="360"/>
+      </w:pPr>
+      <w:rPr>
+        <w:rFonts w:ascii="Wingdings" w:hAnsi="Wingdings" w:hint="default"/>
+      </w:rPr>
+    </w:lvl>
+    <w:lvl w:ilvl="3" w:tplc="04090001" w:tentative="1">
+      <w:start w:val="1"/>
+      <w:numFmt w:val="bullet"/>
+      <w:lvlText w:val=""/>
+      <w:lvlJc w:val="left"/>
+      <w:pPr>
+        <w:ind w:left="3240" w:hanging="360"/>
+      </w:pPr>
+      <w:rPr>
+        <w:rFonts w:ascii="Symbol" w:hAnsi="Symbol" w:hint="default"/>
+      </w:rPr>
+    </w:lvl>
+    <w:lvl w:ilvl="4" w:tplc="04090003" w:tentative="1">
+      <w:start w:val="1"/>
+      <w:numFmt w:val="bullet"/>
+      <w:lvlText w:val="o"/>
+      <w:lvlJc w:val="left"/>
+      <w:pPr>
+        <w:ind w:left="3960" w:hanging="360"/>
+      </w:pPr>
+      <w:rPr>
+        <w:rFonts w:ascii="Courier New" w:hAnsi="Courier New" w:cs="Courier New" w:hint="default"/>
+      </w:rPr>
+    </w:lvl>
+    <w:lvl w:ilvl="5" w:tplc="04090005" w:tentative="1">
+      <w:start w:val="1"/>
+      <w:numFmt w:val="bullet"/>
+      <w:lvlText w:val=""/>
+      <w:lvlJc w:val="left"/>
+      <w:pPr>
+        <w:ind w:left="4680" w:hanging="360"/>
+      </w:pPr>
+      <w:rPr>
+        <w:rFonts w:ascii="Wingdings" w:hAnsi="Wingdings" w:hint="default"/>
+      </w:rPr>
+    </w:lvl>
+    <w:lvl w:ilvl="6" w:tplc="04090001" w:tentative="1">
+      <w:start w:val="1"/>
+      <w:numFmt w:val="bullet"/>
+      <w:lvlText w:val=""/>
+      <w:lvlJc w:val="left"/>
+      <w:pPr>
+        <w:ind w:left="5400" w:hanging="360"/>
+      </w:pPr>
+      <w:rPr>
+        <w:rFonts w:ascii="Symbol" w:hAnsi="Symbol" w:hint="default"/>
+      </w:rPr>
+    </w:lvl>
+    <w:lvl w:ilvl="7" w:tplc="04090003" w:tentative="1">
+      <w:start w:val="1"/>
+      <w:numFmt w:val="bullet"/>
+      <w:lvlText w:val="o"/>
+      <w:lvlJc w:val="left"/>
+      <w:pPr>
+        <w:ind w:left="6120" w:hanging="360"/>
+      </w:pPr>
+      <w:rPr>
+        <w:rFonts w:ascii="Courier New" w:hAnsi="Courier New" w:cs="Courier New" w:hint="default"/>
+      </w:rPr>
+    </w:lvl>
+    <w:lvl w:ilvl="8" w:tplc="04090005" w:tentative="1">
+      <w:start w:val="1"/>
+      <w:numFmt w:val="bullet"/>
+      <w:lvlText w:val=""/>
+      <w:lvlJc w:val="left"/>
+      <w:pPr>
+        <w:ind w:left="6840" w:hanging="360"/>
+      </w:pPr>
+      <w:rPr>
+        <w:rFonts w:ascii="Wingdings" w:hAnsi="Wingdings" w:hint="default"/>
+      </w:rPr>
+    </w:lvl>
+  </w:abstractNum>
+  <w:abstractNum w:abstractNumId="1" w15:restartNumberingAfterBreak="0">
     <w:nsid w:val="6CD44E33"/>
     <w:multiLevelType w:val="hybridMultilevel"/>
     <w:tmpl w:val="041617F8"/>
@@ -11713,6 +11878,9 @@
     </w:lvl>
   </w:abstractNum>
   <w:num w:numId="1">
+    <w:abstractNumId w:val="1"/>
+  </w:num>
+  <w:num w:numId="2">
     <w:abstractNumId w:val="0"/>
   </w:num>
 </w:numbering>
@@ -11841,6 +12009,7 @@
     <w:lsdException w:name="HTML Sample" w:semiHidden="1" w:unhideWhenUsed="1"/>
     <w:lsdException w:name="HTML Typewriter" w:semiHidden="1" w:unhideWhenUsed="1"/>
     <w:lsdException w:name="HTML Variable" w:semiHidden="1" w:unhideWhenUsed="1"/>
+    <w:lsdException w:name="Normal Table" w:semiHidden="1" w:unhideWhenUsed="1"/>
     <w:lsdException w:name="annotation subject" w:semiHidden="1" w:unhideWhenUsed="1"/>
     <w:lsdException w:name="No List" w:semiHidden="1" w:unhideWhenUsed="1"/>
     <w:lsdException w:name="Outline List 1" w:semiHidden="1" w:unhideWhenUsed="1"/>
@@ -11887,8 +12056,10 @@
     <w:lsdException w:name="Table Subtle 2" w:semiHidden="1" w:unhideWhenUsed="1"/>
     <w:lsdException w:name="Table Web 1" w:semiHidden="1" w:unhideWhenUsed="1"/>
     <w:lsdException w:name="Table Web 2" w:semiHidden="1" w:unhideWhenUsed="1"/>
+    <w:lsdException w:name="Table Web 3" w:semiHidden="1" w:unhideWhenUsed="1"/>
     <w:lsdException w:name="Balloon Text" w:semiHidden="1" w:unhideWhenUsed="1"/>
     <w:lsdException w:name="Table Grid" w:uiPriority="39"/>
+    <w:lsdException w:name="Table Theme" w:semiHidden="1" w:unhideWhenUsed="1"/>
     <w:lsdException w:name="Placeholder Text" w:semiHidden="1"/>
     <w:lsdException w:name="No Spacing" w:uiPriority="1" w:qFormat="1"/>
     <w:lsdException w:name="Light Shading" w:uiPriority="60"/>
@@ -12521,7 +12692,7 @@
 </file>
 
 <file path=customXml/itemProps1.xml><?xml version="1.0" encoding="utf-8"?>
-<ds:datastoreItem xmlns:ds="http://schemas.openxmlformats.org/officeDocument/2006/customXml" ds:itemID="{794424BC-EFD3-40B1-81DA-943EB8DA7788}">
+<ds:datastoreItem xmlns:ds="http://schemas.openxmlformats.org/officeDocument/2006/customXml" ds:itemID="{3D911900-ADB5-446A-92E0-5879A1DDE28E}">
   <ds:schemaRefs>
     <ds:schemaRef ds:uri="http://schemas.openxmlformats.org/officeDocument/2006/bibliography"/>
   </ds:schemaRefs>

</xml_diff>

<commit_message>
Added pluralsight Table Structures segment
</commit_message>
<xml_diff>
--- a/HTML Tips.docx
+++ b/HTML Tips.docx
@@ -11561,22 +11561,64 @@
     </w:p>
     <w:p>
       <w:r>
-        <w:t>Absolute – entire URI</w:t>
-      </w:r>
+        <w:t>Absolute – entire URI Provided</w:t>
+      </w:r>
+    </w:p>
+    <w:p>
+      <w:r>
+        <w:t>Relative – Relative to the current document. Within my own site</w:t>
+      </w:r>
+    </w:p>
+    <w:p>
+      <w:r>
+        <w:rPr>
+          <w:noProof/>
+        </w:rPr>
+        <w:lastRenderedPageBreak/>
+        <w:drawing>
+          <wp:inline distT="0" distB="0" distL="0" distR="0" wp14:anchorId="78B954AF" wp14:editId="20B4BF80">
+            <wp:extent cx="5943600" cy="4249420"/>
+            <wp:effectExtent l="0" t="0" r="0" b="0"/>
+            <wp:docPr id="5" name="Picture 5"/>
+            <wp:cNvGraphicFramePr>
+              <a:graphicFrameLocks xmlns:a="http://schemas.openxmlformats.org/drawingml/2006/main" noChangeAspect="1"/>
+            </wp:cNvGraphicFramePr>
+            <a:graphic xmlns:a="http://schemas.openxmlformats.org/drawingml/2006/main">
+              <a:graphicData uri="http://schemas.openxmlformats.org/drawingml/2006/picture">
+                <pic:pic xmlns:pic="http://schemas.openxmlformats.org/drawingml/2006/picture">
+                  <pic:nvPicPr>
+                    <pic:cNvPr id="1" name=""/>
+                    <pic:cNvPicPr/>
+                  </pic:nvPicPr>
+                  <pic:blipFill>
+                    <a:blip r:embed="rId60"/>
+                    <a:stretch>
+                      <a:fillRect/>
+                    </a:stretch>
+                  </pic:blipFill>
+                  <pic:spPr>
+                    <a:xfrm>
+                      <a:off x="0" y="0"/>
+                      <a:ext cx="5943600" cy="4249420"/>
+                    </a:xfrm>
+                    <a:prstGeom prst="rect">
+                      <a:avLst/>
+                    </a:prstGeom>
+                  </pic:spPr>
+                </pic:pic>
+              </a:graphicData>
+            </a:graphic>
+          </wp:inline>
+        </w:drawing>
+      </w:r>
+    </w:p>
+    <w:p/>
+    <w:p>
       <w:bookmarkStart w:id="0" w:name="_GoBack"/>
       <w:bookmarkEnd w:id="0"/>
-      <w:r>
-        <w:t xml:space="preserve"> Provided</w:t>
-      </w:r>
-    </w:p>
-    <w:p>
-      <w:r>
-        <w:t>Relative – Relative to the current document. Within my own site</w:t>
-      </w:r>
-    </w:p>
-    <w:p/>
+    </w:p>
     <w:sectPr>
-      <w:headerReference w:type="default" r:id="rId60"/>
+      <w:headerReference w:type="default" r:id="rId61"/>
       <w:pgSz w:w="12240" w:h="15840"/>
       <w:pgMar w:top="1440" w:right="1440" w:bottom="1440" w:left="1440" w:header="720" w:footer="720" w:gutter="0"/>
       <w:cols w:space="720"/>
@@ -12692,7 +12734,7 @@
 </file>
 
 <file path=customXml/itemProps1.xml><?xml version="1.0" encoding="utf-8"?>
-<ds:datastoreItem xmlns:ds="http://schemas.openxmlformats.org/officeDocument/2006/customXml" ds:itemID="{3D911900-ADB5-446A-92E0-5879A1DDE28E}">
+<ds:datastoreItem xmlns:ds="http://schemas.openxmlformats.org/officeDocument/2006/customXml" ds:itemID="{66056DDA-24C3-416B-BDE2-5FBCE638BB05}">
   <ds:schemaRefs>
     <ds:schemaRef ds:uri="http://schemas.openxmlformats.org/officeDocument/2006/bibliography"/>
   </ds:schemaRefs>

</xml_diff>